<commit_message>
Updated BOM with Mouser PN's -- Updated Wind-direction DOC and PDF Updated wind dir doc to better reflect the specifications of the new sensor
</commit_message>
<xml_diff>
--- a/Hardware/Wifi_WX_Station/Documents/WE27-High Resolution Wind Direction Encoder.docx
+++ b/Hardware/Wifi_WX_Station/Documents/WE27-High Resolution Wind Direction Encoder.docx
@@ -86,8 +86,16 @@
         <w:t xml:space="preserve"> </w:t>
       </w:r>
       <w:r>
-        <w:t>Hall Effect</w:t>
-      </w:r>
+        <w:t xml:space="preserve">Hall </w:t>
+      </w:r>
+      <w:proofErr w:type="gramStart"/>
+      <w:r>
+        <w:t>e</w:t>
+      </w:r>
+      <w:r>
+        <w:t>ffect</w:t>
+      </w:r>
+      <w:proofErr w:type="gramEnd"/>
       <w:r>
         <w:t xml:space="preserve"> sensor the device reads the </w:t>
       </w:r>
@@ -104,51 +112,13 @@
         <w:t xml:space="preserve"> no dead</w:t>
       </w:r>
       <w:r>
-        <w:t xml:space="preserve"> band in the full 360 degree swing. With</w:t>
-      </w:r>
-      <w:r>
-        <w:t xml:space="preserve"> a resolution of 1.4 d</w:t>
-      </w:r>
-      <w:r>
-        <w:t>egree</w:t>
-      </w:r>
-      <w:r>
-        <w:t>, i</w:t>
-      </w:r>
-      <w:r>
-        <w:t>t provides a 1 degree digital hysteresis for stable readings in a no</w:t>
-      </w:r>
-      <w:r>
-        <w:t>-</w:t>
-      </w:r>
-      <w:r>
-        <w:t xml:space="preserve"> </w:t>
-      </w:r>
-      <w:proofErr w:type="spellStart"/>
-      <w:r>
-        <w:t>wind</w:t>
-      </w:r>
-      <w:proofErr w:type="spellEnd"/>
-      <w:r>
-        <w:t xml:space="preserve"> situation</w:t>
-      </w:r>
-      <w:r>
-        <w:t>. This</w:t>
-      </w:r>
-      <w:r>
-        <w:t xml:space="preserve"> is important</w:t>
-      </w:r>
-      <w:r>
-        <w:t xml:space="preserve"> at the changeover point </w:t>
-      </w:r>
-      <w:r>
-        <w:t>between</w:t>
-      </w:r>
-      <w:r>
-        <w:t xml:space="preserve"> 360 and 0 degree</w:t>
-      </w:r>
-      <w:r>
-        <w:t xml:space="preserve"> to prevent false readings.  The sensor, being completely solid state </w:t>
+        <w:t xml:space="preserve"> band in the full 360 degree swing</w:t>
+      </w:r>
+      <w:r>
+        <w:t xml:space="preserve">. </w:t>
+      </w:r>
+      <w:r>
+        <w:t xml:space="preserve">The sensor, being completely solid state </w:t>
       </w:r>
       <w:r>
         <w:t xml:space="preserve">asserts no drag on the vane and </w:t>
@@ -157,13 +127,7 @@
         <w:t>has no</w:t>
       </w:r>
       <w:r>
-        <w:t xml:space="preserve"> mechanical parts to </w:t>
-      </w:r>
-      <w:r>
-        <w:t xml:space="preserve">ever </w:t>
-      </w:r>
-      <w:r>
-        <w:t xml:space="preserve">wear out. </w:t>
+        <w:t xml:space="preserve"> mechanical parts to wear out. </w:t>
       </w:r>
     </w:p>
     <w:p>
@@ -278,7 +242,6 @@
         </w:numPr>
       </w:pPr>
       <w:r>
-        <w:lastRenderedPageBreak/>
         <w:t>No false readings due to partially worn potentiometer.</w:t>
       </w:r>
     </w:p>
@@ -321,6 +284,7 @@
         </w:numPr>
       </w:pPr>
       <w:r>
+        <w:lastRenderedPageBreak/>
         <w:t>Built in Hysteresis</w:t>
       </w:r>
       <w:r>

</xml_diff>